<commit_message>
add maven error note
</commit_message>
<xml_diff>
--- a/工作个人笔记-2/Maven/Maven问题总结.docx
+++ b/工作个人笔记-2/Maven/Maven问题总结.docx
@@ -59,21 +59,7 @@
         <w:rPr>
           <w:rFonts w:hint="eastAsia"/>
         </w:rPr>
-        <w:t>&gt;</w:t>
-      </w:r>
-      <w:proofErr w:type="spellStart"/>
-      <w:r>
-        <w:rPr>
-          <w:rFonts w:hint="eastAsia"/>
-        </w:rPr>
-        <w:t>conf</w:t>
-      </w:r>
-      <w:proofErr w:type="spellEnd"/>
-      <w:r>
-        <w:rPr>
-          <w:rFonts w:hint="eastAsia"/>
-        </w:rPr>
-        <w:t>/settings.xml</w:t>
+        <w:t>&gt;conf/settings.xml</w:t>
       </w:r>
       <w:r>
         <w:rPr>
@@ -99,9 +85,6 @@
         <w:pStyle w:val="a3"/>
         <w:ind w:left="360" w:firstLineChars="0" w:firstLine="0"/>
         <w:jc w:val="left"/>
-        <w:rPr>
-          <w:rFonts w:hint="eastAsia"/>
-        </w:rPr>
       </w:pPr>
       <w:r>
         <w:rPr>
@@ -131,21 +114,7 @@
         <w:rPr>
           <w:rFonts w:hint="eastAsia"/>
         </w:rPr>
-        <w:t>，</w:t>
-      </w:r>
-      <w:proofErr w:type="gramStart"/>
-      <w:r>
-        <w:rPr>
-          <w:rFonts w:hint="eastAsia"/>
-        </w:rPr>
-        <w:t>写俩有</w:t>
-      </w:r>
-      <w:proofErr w:type="gramEnd"/>
-      <w:r>
-        <w:rPr>
-          <w:rFonts w:hint="eastAsia"/>
-        </w:rPr>
-        <w:t>的项目报错，无法下载依赖</w:t>
+        <w:t>，写俩有的项目报错，无法下载依赖</w:t>
       </w:r>
       <w:r>
         <w:rPr>
@@ -160,7 +129,6 @@
         <w:ind w:left="360" w:firstLineChars="0" w:firstLine="0"/>
         <w:jc w:val="left"/>
         <w:rPr>
-          <w:rFonts w:hint="eastAsia"/>
           <w:b/>
         </w:rPr>
       </w:pPr>
@@ -247,15 +215,7 @@
               <w:jc w:val="left"/>
             </w:pPr>
             <w:r>
-              <w:t xml:space="preserve">        &lt;</w:t>
-            </w:r>
-            <w:proofErr w:type="spellStart"/>
-            <w:r>
-              <w:t>mirrorOf</w:t>
-            </w:r>
-            <w:proofErr w:type="spellEnd"/>
-            <w:r>
-              <w:t>&gt;</w:t>
+              <w:t xml:space="preserve">        &lt;mirrorOf&gt;</w:t>
             </w:r>
             <w:r>
               <w:rPr>
@@ -264,15 +224,7 @@
               <w:t>central</w:t>
             </w:r>
             <w:r>
-              <w:t>&lt;/</w:t>
-            </w:r>
-            <w:proofErr w:type="spellStart"/>
-            <w:r>
-              <w:t>mirrorOf</w:t>
-            </w:r>
-            <w:proofErr w:type="spellEnd"/>
-            <w:r>
-              <w:t xml:space="preserve">&gt;  </w:t>
+              <w:t xml:space="preserve">&lt;/mirrorOf&gt;  </w:t>
             </w:r>
           </w:p>
           <w:p>
@@ -290,15 +242,7 @@
               <w:jc w:val="left"/>
             </w:pPr>
             <w:r>
-              <w:t xml:space="preserve">        &lt;</w:t>
-            </w:r>
-            <w:proofErr w:type="spellStart"/>
-            <w:r>
-              <w:t>url</w:t>
-            </w:r>
-            <w:proofErr w:type="spellEnd"/>
-            <w:r>
-              <w:t xml:space="preserve">&gt;http://repo1.maven.org/maven2/&lt;/url&gt;  </w:t>
+              <w:t xml:space="preserve">        &lt;url&gt;http://repo1.maven.org/maven2/&lt;/url&gt;  </w:t>
             </w:r>
           </w:p>
           <w:p>
@@ -316,12 +260,186 @@
     </w:tbl>
     <w:p>
       <w:pPr>
+        <w:pStyle w:val="1"/>
+        <w:rPr>
+          <w:sz w:val="24"/>
+          <w:szCs w:val="24"/>
+        </w:rPr>
+      </w:pPr>
+      <w:r>
+        <w:rPr>
+          <w:rFonts w:hint="eastAsia"/>
+          <w:sz w:val="24"/>
+          <w:szCs w:val="24"/>
+        </w:rPr>
+        <w:t>2，</w:t>
+      </w:r>
+      <w:r>
+        <w:rPr>
+          <w:rFonts w:hint="eastAsia"/>
+          <w:sz w:val="24"/>
+          <w:szCs w:val="24"/>
+        </w:rPr>
+        <w:t>idea编译Maven报错：</w:t>
+      </w:r>
+      <w:r>
+        <w:rPr>
+          <w:sz w:val="24"/>
+          <w:szCs w:val="24"/>
+        </w:rPr>
+        <w:t>Failed to install metadata</w:t>
+      </w:r>
+    </w:p>
+    <w:p>
+      <w:pPr>
+        <w:pStyle w:val="a5"/>
+        <w:rPr>
+          <w:rFonts w:hint="eastAsia"/>
+          <w:sz w:val="21"/>
+          <w:szCs w:val="21"/>
+        </w:rPr>
+      </w:pPr>
+      <w:r>
+        <w:rPr>
+          <w:rFonts w:hint="eastAsia"/>
+          <w:sz w:val="21"/>
+          <w:szCs w:val="21"/>
+        </w:rPr>
+        <w:t xml:space="preserve">Could  not parse metadata : </w:t>
+      </w:r>
+      <w:r>
+        <w:rPr>
+          <w:sz w:val="21"/>
+          <w:szCs w:val="21"/>
+        </w:rPr>
+        <w:t>D</w:t>
+      </w:r>
+      <w:r>
+        <w:rPr>
+          <w:rFonts w:hint="eastAsia"/>
+          <w:sz w:val="21"/>
+          <w:szCs w:val="21"/>
+        </w:rPr>
+        <w:t>:</w:t>
+      </w:r>
+      <w:r>
+        <w:rPr>
+          <w:sz w:val="21"/>
+          <w:szCs w:val="21"/>
+        </w:rPr>
+        <w:t>…</w:t>
+      </w:r>
+      <w:r>
+        <w:rPr>
+          <w:rFonts w:hint="eastAsia"/>
+          <w:sz w:val="21"/>
+          <w:szCs w:val="21"/>
+        </w:rPr>
+        <w:t>./</w:t>
+      </w:r>
+      <w:r>
+        <w:rPr>
+          <w:rStyle w:val="HTML"/>
+          <w:sz w:val="21"/>
+          <w:szCs w:val="21"/>
+        </w:rPr>
+        <w:t xml:space="preserve"> </w:t>
+      </w:r>
+      <w:r>
+        <w:rPr>
+          <w:rStyle w:val="HTML"/>
+          <w:sz w:val="21"/>
+          <w:szCs w:val="21"/>
+        </w:rPr>
+        <w:t>maven-metadata-local.xml</w:t>
+      </w:r>
+      <w:bookmarkStart w:id="0" w:name="_GoBack"/>
+      <w:bookmarkEnd w:id="0"/>
+    </w:p>
+    <w:p>
+      <w:pPr>
+        <w:pStyle w:val="a5"/>
+        <w:rPr>
+          <w:sz w:val="21"/>
+          <w:szCs w:val="21"/>
+        </w:rPr>
+      </w:pPr>
+      <w:r>
+        <w:rPr>
+          <w:sz w:val="21"/>
+          <w:szCs w:val="21"/>
+        </w:rPr>
+        <w:t>去这个目录文件夹：删掉</w:t>
+      </w:r>
+      <w:r>
+        <w:rPr>
+          <w:rStyle w:val="HTML"/>
+          <w:sz w:val="21"/>
+          <w:szCs w:val="21"/>
+        </w:rPr>
+        <w:t>maven-metadata-local.xml</w:t>
+      </w:r>
+      <w:r>
+        <w:rPr>
+          <w:sz w:val="21"/>
+          <w:szCs w:val="21"/>
+        </w:rPr>
+        <w:t xml:space="preserve"> ，重新</w:t>
+      </w:r>
+      <w:r>
+        <w:rPr>
+          <w:rStyle w:val="HTML"/>
+          <w:sz w:val="21"/>
+          <w:szCs w:val="21"/>
+        </w:rPr>
+        <w:t>clean</w:t>
+      </w:r>
+      <w:r>
+        <w:rPr>
+          <w:sz w:val="21"/>
+          <w:szCs w:val="21"/>
+        </w:rPr>
+        <w:t>，再</w:t>
+      </w:r>
+      <w:r>
+        <w:rPr>
+          <w:rStyle w:val="HTML"/>
+          <w:sz w:val="21"/>
+          <w:szCs w:val="21"/>
+        </w:rPr>
+        <w:t>install</w:t>
+      </w:r>
+      <w:r>
+        <w:rPr>
+          <w:sz w:val="21"/>
+          <w:szCs w:val="21"/>
+        </w:rPr>
+        <w:t>即可</w:t>
+      </w:r>
+    </w:p>
+    <w:p>
+      <w:pPr>
+        <w:pStyle w:val="a5"/>
+        <w:rPr>
+          <w:sz w:val="21"/>
+          <w:szCs w:val="21"/>
+        </w:rPr>
+      </w:pPr>
+      <w:r>
+        <w:rPr>
+          <w:color w:val="FF0000"/>
+          <w:sz w:val="21"/>
+          <w:szCs w:val="21"/>
+        </w:rPr>
+        <w:t>注意：错误日志中的的模块，可能会有多个模块都要删掉，clean</w:t>
+      </w:r>
+    </w:p>
+    <w:p>
+      <w:pPr>
         <w:pStyle w:val="a3"/>
         <w:ind w:left="360" w:firstLineChars="0" w:firstLine="0"/>
         <w:jc w:val="left"/>
       </w:pPr>
-      <w:bookmarkStart w:id="0" w:name="_GoBack"/>
-      <w:bookmarkEnd w:id="0"/>
     </w:p>
     <w:sectPr>
       <w:pgSz w:w="11906" w:h="16838"/>
@@ -591,6 +709,28 @@
       <w:jc w:val="both"/>
     </w:pPr>
   </w:style>
+  <w:style w:type="paragraph" w:styleId="1">
+    <w:name w:val="heading 1"/>
+    <w:basedOn w:val="a"/>
+    <w:link w:val="1Char"/>
+    <w:uiPriority w:val="9"/>
+    <w:qFormat/>
+    <w:rsid w:val="003E0856"/>
+    <w:pPr>
+      <w:widowControl/>
+      <w:spacing w:before="100" w:beforeAutospacing="1" w:after="100" w:afterAutospacing="1"/>
+      <w:jc w:val="left"/>
+      <w:outlineLvl w:val="0"/>
+    </w:pPr>
+    <w:rPr>
+      <w:rFonts w:ascii="宋体" w:eastAsia="宋体" w:hAnsi="宋体" w:cs="宋体"/>
+      <w:b/>
+      <w:bCs/>
+      <w:kern w:val="36"/>
+      <w:sz w:val="48"/>
+      <w:szCs w:val="48"/>
+    </w:rPr>
+  </w:style>
   <w:style w:type="character" w:default="1" w:styleId="a0">
     <w:name w:val="Default Paragraph Font"/>
     <w:uiPriority w:val="1"/>
@@ -650,6 +790,53 @@
         <w:right w:w="108" w:type="dxa"/>
       </w:tblCellMar>
     </w:tblPr>
+  </w:style>
+  <w:style w:type="character" w:customStyle="1" w:styleId="1Char">
+    <w:name w:val="标题 1 Char"/>
+    <w:basedOn w:val="a0"/>
+    <w:link w:val="1"/>
+    <w:uiPriority w:val="9"/>
+    <w:rsid w:val="003E0856"/>
+    <w:rPr>
+      <w:rFonts w:ascii="宋体" w:eastAsia="宋体" w:hAnsi="宋体" w:cs="宋体"/>
+      <w:b/>
+      <w:bCs/>
+      <w:kern w:val="36"/>
+      <w:sz w:val="48"/>
+      <w:szCs w:val="48"/>
+    </w:rPr>
+  </w:style>
+  <w:style w:type="paragraph" w:styleId="a5">
+    <w:name w:val="Normal (Web)"/>
+    <w:basedOn w:val="a"/>
+    <w:uiPriority w:val="99"/>
+    <w:semiHidden/>
+    <w:unhideWhenUsed/>
+    <w:rsid w:val="00AD12E5"/>
+    <w:pPr>
+      <w:widowControl/>
+      <w:spacing w:before="100" w:beforeAutospacing="1" w:after="100" w:afterAutospacing="1"/>
+      <w:jc w:val="left"/>
+    </w:pPr>
+    <w:rPr>
+      <w:rFonts w:ascii="宋体" w:eastAsia="宋体" w:hAnsi="宋体" w:cs="宋体"/>
+      <w:kern w:val="0"/>
+      <w:sz w:val="24"/>
+      <w:szCs w:val="24"/>
+    </w:rPr>
+  </w:style>
+  <w:style w:type="character" w:styleId="HTML">
+    <w:name w:val="HTML Code"/>
+    <w:basedOn w:val="a0"/>
+    <w:uiPriority w:val="99"/>
+    <w:semiHidden/>
+    <w:unhideWhenUsed/>
+    <w:rsid w:val="00AD12E5"/>
+    <w:rPr>
+      <w:rFonts w:ascii="宋体" w:eastAsia="宋体" w:hAnsi="宋体" w:cs="宋体"/>
+      <w:sz w:val="24"/>
+      <w:szCs w:val="24"/>
+    </w:rPr>
   </w:style>
 </w:styles>
 </file>
@@ -815,6 +1002,28 @@
       <w:jc w:val="both"/>
     </w:pPr>
   </w:style>
+  <w:style w:type="paragraph" w:styleId="1">
+    <w:name w:val="heading 1"/>
+    <w:basedOn w:val="a"/>
+    <w:link w:val="1Char"/>
+    <w:uiPriority w:val="9"/>
+    <w:qFormat/>
+    <w:rsid w:val="003E0856"/>
+    <w:pPr>
+      <w:widowControl/>
+      <w:spacing w:before="100" w:beforeAutospacing="1" w:after="100" w:afterAutospacing="1"/>
+      <w:jc w:val="left"/>
+      <w:outlineLvl w:val="0"/>
+    </w:pPr>
+    <w:rPr>
+      <w:rFonts w:ascii="宋体" w:eastAsia="宋体" w:hAnsi="宋体" w:cs="宋体"/>
+      <w:b/>
+      <w:bCs/>
+      <w:kern w:val="36"/>
+      <w:sz w:val="48"/>
+      <w:szCs w:val="48"/>
+    </w:rPr>
+  </w:style>
   <w:style w:type="character" w:default="1" w:styleId="a0">
     <w:name w:val="Default Paragraph Font"/>
     <w:uiPriority w:val="1"/>
@@ -874,6 +1083,53 @@
         <w:right w:w="108" w:type="dxa"/>
       </w:tblCellMar>
     </w:tblPr>
+  </w:style>
+  <w:style w:type="character" w:customStyle="1" w:styleId="1Char">
+    <w:name w:val="标题 1 Char"/>
+    <w:basedOn w:val="a0"/>
+    <w:link w:val="1"/>
+    <w:uiPriority w:val="9"/>
+    <w:rsid w:val="003E0856"/>
+    <w:rPr>
+      <w:rFonts w:ascii="宋体" w:eastAsia="宋体" w:hAnsi="宋体" w:cs="宋体"/>
+      <w:b/>
+      <w:bCs/>
+      <w:kern w:val="36"/>
+      <w:sz w:val="48"/>
+      <w:szCs w:val="48"/>
+    </w:rPr>
+  </w:style>
+  <w:style w:type="paragraph" w:styleId="a5">
+    <w:name w:val="Normal (Web)"/>
+    <w:basedOn w:val="a"/>
+    <w:uiPriority w:val="99"/>
+    <w:semiHidden/>
+    <w:unhideWhenUsed/>
+    <w:rsid w:val="00AD12E5"/>
+    <w:pPr>
+      <w:widowControl/>
+      <w:spacing w:before="100" w:beforeAutospacing="1" w:after="100" w:afterAutospacing="1"/>
+      <w:jc w:val="left"/>
+    </w:pPr>
+    <w:rPr>
+      <w:rFonts w:ascii="宋体" w:eastAsia="宋体" w:hAnsi="宋体" w:cs="宋体"/>
+      <w:kern w:val="0"/>
+      <w:sz w:val="24"/>
+      <w:szCs w:val="24"/>
+    </w:rPr>
+  </w:style>
+  <w:style w:type="character" w:styleId="HTML">
+    <w:name w:val="HTML Code"/>
+    <w:basedOn w:val="a0"/>
+    <w:uiPriority w:val="99"/>
+    <w:semiHidden/>
+    <w:unhideWhenUsed/>
+    <w:rsid w:val="00AD12E5"/>
+    <w:rPr>
+      <w:rFonts w:ascii="宋体" w:eastAsia="宋体" w:hAnsi="宋体" w:cs="宋体"/>
+      <w:sz w:val="24"/>
+      <w:szCs w:val="24"/>
+    </w:rPr>
   </w:style>
 </w:styles>
 </file>

</xml_diff>